<commit_message>
Updated cheatsheets to match new key bindings
</commit_message>
<xml_diff>
--- a/cheatsheets/tmux_cheatsheet.docx
+++ b/cheatsheets/tmux_cheatsheet.docx
@@ -1,6 +1,6 @@
 
 <file path=word/document.xml><?xml version="1.0" encoding="utf-8"?>
-<w:document xmlns:wpc="http://schemas.microsoft.com/office/word/2010/wordprocessingCanvas" xmlns:cx="http://schemas.microsoft.com/office/drawing/2014/chartex" xmlns:cx1="http://schemas.microsoft.com/office/drawing/2015/9/8/chartex" xmlns:cx2="http://schemas.microsoft.com/office/drawing/2015/10/21/chartex" xmlns:cx3="http://schemas.microsoft.com/office/drawing/2016/5/9/chartex" xmlns:cx4="http://schemas.microsoft.com/office/drawing/2016/5/10/chartex" xmlns:cx5="http://schemas.microsoft.com/office/drawing/2016/5/11/chartex" xmlns:cx6="http://schemas.microsoft.com/office/drawing/2016/5/12/chartex" xmlns:cx7="http://schemas.microsoft.com/office/drawing/2016/5/13/chartex" xmlns:cx8="http://schemas.microsoft.com/office/drawing/2016/5/14/chartex" xmlns:mc="http://schemas.openxmlformats.org/markup-compatibility/2006" xmlns:aink="http://schemas.microsoft.com/office/drawing/2016/ink" xmlns:am3d="http://schemas.microsoft.com/office/drawing/2017/model3d" xmlns:o="urn:schemas-microsoft-com:office:office" xmlns:r="http://schemas.openxmlformats.org/officeDocument/2006/relationships" xmlns:m="http://schemas.openxmlformats.org/officeDocument/2006/math" xmlns:v="urn:schemas-microsoft-com:vml" xmlns:wp14="http://schemas.microsoft.com/office/word/2010/wordprocessingDrawing" xmlns:wp="http://schemas.openxmlformats.org/drawingml/2006/wordprocessingDrawing" xmlns:w10="urn:schemas-microsoft-com:office:word" xmlns:w="http://schemas.openxmlformats.org/wordprocessingml/2006/main" xmlns:w14="http://schemas.microsoft.com/office/word/2010/wordml" xmlns:w15="http://schemas.microsoft.com/office/word/2012/wordml" xmlns:w16cid="http://schemas.microsoft.com/office/word/2016/wordml/cid" xmlns:w16se="http://schemas.microsoft.com/office/word/2015/wordml/symex" xmlns:wpg="http://schemas.microsoft.com/office/word/2010/wordprocessingGroup" xmlns:wpi="http://schemas.microsoft.com/office/word/2010/wordprocessingInk" xmlns:wne="http://schemas.microsoft.com/office/word/2006/wordml" xmlns:wps="http://schemas.microsoft.com/office/word/2010/wordprocessingShape" mc:Ignorable="w14 w15 w16se w16cid wp14">
+<w:document xmlns:wpc="http://schemas.microsoft.com/office/word/2010/wordprocessingCanvas" xmlns:cx="http://schemas.microsoft.com/office/drawing/2014/chartex" xmlns:cx1="http://schemas.microsoft.com/office/drawing/2015/9/8/chartex" xmlns:cx2="http://schemas.microsoft.com/office/drawing/2015/10/21/chartex" xmlns:cx3="http://schemas.microsoft.com/office/drawing/2016/5/9/chartex" xmlns:cx4="http://schemas.microsoft.com/office/drawing/2016/5/10/chartex" xmlns:cx5="http://schemas.microsoft.com/office/drawing/2016/5/11/chartex" xmlns:cx6="http://schemas.microsoft.com/office/drawing/2016/5/12/chartex" xmlns:cx7="http://schemas.microsoft.com/office/drawing/2016/5/13/chartex" xmlns:cx8="http://schemas.microsoft.com/office/drawing/2016/5/14/chartex" xmlns:mc="http://schemas.openxmlformats.org/markup-compatibility/2006" xmlns:aink="http://schemas.microsoft.com/office/drawing/2016/ink" xmlns:am3d="http://schemas.microsoft.com/office/drawing/2017/model3d" xmlns:o="urn:schemas-microsoft-com:office:office" xmlns:r="http://schemas.openxmlformats.org/officeDocument/2006/relationships" xmlns:m="http://schemas.openxmlformats.org/officeDocument/2006/math" xmlns:v="urn:schemas-microsoft-com:vml" xmlns:wp14="http://schemas.microsoft.com/office/word/2010/wordprocessingDrawing" xmlns:wp="http://schemas.openxmlformats.org/drawingml/2006/wordprocessingDrawing" xmlns:w10="urn:schemas-microsoft-com:office:word" xmlns:w="http://schemas.openxmlformats.org/wordprocessingml/2006/main" xmlns:w14="http://schemas.microsoft.com/office/word/2010/wordml" xmlns:w15="http://schemas.microsoft.com/office/word/2012/wordml" xmlns:w16cex="http://schemas.microsoft.com/office/word/2018/wordml/cex" xmlns:w16cid="http://schemas.microsoft.com/office/word/2016/wordml/cid" xmlns:w16="http://schemas.microsoft.com/office/word/2018/wordml" xmlns:w16sdtdh="http://schemas.microsoft.com/office/word/2020/wordml/sdtdatahash" xmlns:w16se="http://schemas.microsoft.com/office/word/2015/wordml/symex" xmlns:wpg="http://schemas.microsoft.com/office/word/2010/wordprocessingGroup" xmlns:wpi="http://schemas.microsoft.com/office/word/2010/wordprocessingInk" xmlns:wne="http://schemas.microsoft.com/office/word/2006/wordml" xmlns:wps="http://schemas.microsoft.com/office/word/2010/wordprocessingShape" mc:Ignorable="w14 w15 w16se w16cid w16 w16cex w16sdtdh wp14">
   <w:body>
     <w:tbl>
       <w:tblPr>
@@ -1988,7 +1988,10 @@
           </w:tcPr>
           <w:p>
             <w:r>
-              <w:t>` [</w:t>
+              <w:t xml:space="preserve">` </w:t>
+            </w:r>
+            <w:r>
+              <w:t>Esc</w:t>
             </w:r>
           </w:p>
         </w:tc>
@@ -2184,7 +2187,7 @@
           </w:tcPr>
           <w:p>
             <w:r>
-              <w:t>h</w:t>
+              <w:t>/</w:t>
             </w:r>
           </w:p>
         </w:tc>
@@ -2197,7 +2200,7 @@
               <w:cnfStyle w:val="000000000000" w:firstRow="0" w:lastRow="0" w:firstColumn="0" w:lastColumn="0" w:oddVBand="0" w:evenVBand="0" w:oddHBand="0" w:evenHBand="0" w:firstRowFirstColumn="0" w:firstRowLastColumn="0" w:lastRowFirstColumn="0" w:lastRowLastColumn="0"/>
             </w:pPr>
             <w:r>
-              <w:t>Move cursor left</w:t>
+              <w:t>Search forward</w:t>
             </w:r>
           </w:p>
         </w:tc>
@@ -2213,7 +2216,7 @@
           </w:tcPr>
           <w:p>
             <w:r>
-              <w:t>j</w:t>
+              <w:t>?</w:t>
             </w:r>
           </w:p>
         </w:tc>
@@ -2226,7 +2229,7 @@
               <w:cnfStyle w:val="000000100000" w:firstRow="0" w:lastRow="0" w:firstColumn="0" w:lastColumn="0" w:oddVBand="0" w:evenVBand="0" w:oddHBand="1" w:evenHBand="0" w:firstRowFirstColumn="0" w:firstRowLastColumn="0" w:lastRowFirstColumn="0" w:lastRowLastColumn="0"/>
             </w:pPr>
             <w:r>
-              <w:t>Move cursor down</w:t>
+              <w:t>Search backward</w:t>
             </w:r>
           </w:p>
         </w:tc>
@@ -2239,7 +2242,7 @@
           </w:tcPr>
           <w:p>
             <w:r>
-              <w:t>k</w:t>
+              <w:t>n</w:t>
             </w:r>
           </w:p>
         </w:tc>
@@ -2252,7 +2255,7 @@
               <w:cnfStyle w:val="000000000000" w:firstRow="0" w:lastRow="0" w:firstColumn="0" w:lastColumn="0" w:oddVBand="0" w:evenVBand="0" w:oddHBand="0" w:evenHBand="0" w:firstRowFirstColumn="0" w:firstRowLastColumn="0" w:lastRowFirstColumn="0" w:lastRowLastColumn="0"/>
             </w:pPr>
             <w:r>
-              <w:t>Move cursor up</w:t>
+              <w:t>Next keyword occurrence</w:t>
             </w:r>
           </w:p>
         </w:tc>
@@ -2268,7 +2271,7 @@
           </w:tcPr>
           <w:p>
             <w:r>
-              <w:t>l</w:t>
+              <w:t>N</w:t>
             </w:r>
           </w:p>
         </w:tc>
@@ -2281,7 +2284,7 @@
               <w:cnfStyle w:val="000000100000" w:firstRow="0" w:lastRow="0" w:firstColumn="0" w:lastColumn="0" w:oddVBand="0" w:evenVBand="0" w:oddHBand="1" w:evenHBand="0" w:firstRowFirstColumn="0" w:firstRowLastColumn="0" w:lastRowFirstColumn="0" w:lastRowLastColumn="0"/>
             </w:pPr>
             <w:r>
-              <w:t>Move cursor right</w:t>
+              <w:t>Previous keyword occurrence</w:t>
             </w:r>
           </w:p>
         </w:tc>
@@ -2294,7 +2297,7 @@
           </w:tcPr>
           <w:p>
             <w:r>
-              <w:t>w</w:t>
+              <w:t>v</w:t>
             </w:r>
           </w:p>
         </w:tc>
@@ -2307,7 +2310,7 @@
               <w:cnfStyle w:val="000000000000" w:firstRow="0" w:lastRow="0" w:firstColumn="0" w:lastColumn="0" w:oddVBand="0" w:evenVBand="0" w:oddHBand="0" w:evenHBand="0" w:firstRowFirstColumn="0" w:firstRowLastColumn="0" w:lastRowFirstColumn="0" w:lastRowLastColumn="0"/>
             </w:pPr>
             <w:r>
-              <w:t>Move cursor forward one word</w:t>
+              <w:t>Start selection</w:t>
             </w:r>
           </w:p>
         </w:tc>
@@ -2323,7 +2326,7 @@
           </w:tcPr>
           <w:p>
             <w:r>
-              <w:t>b</w:t>
+              <w:t>V</w:t>
             </w:r>
           </w:p>
         </w:tc>
@@ -2336,7 +2339,7 @@
               <w:cnfStyle w:val="000000100000" w:firstRow="0" w:lastRow="0" w:firstColumn="0" w:lastColumn="0" w:oddVBand="0" w:evenVBand="0" w:oddHBand="1" w:evenHBand="0" w:firstRowFirstColumn="0" w:firstRowLastColumn="0" w:lastRowFirstColumn="0" w:lastRowLastColumn="0"/>
             </w:pPr>
             <w:r>
-              <w:t>Move cursor backward one word</w:t>
+              <w:t>Start line selection</w:t>
             </w:r>
           </w:p>
         </w:tc>
@@ -2349,7 +2352,7 @@
           </w:tcPr>
           <w:p>
             <w:r>
-              <w:t>/</w:t>
+              <w:t>Esc</w:t>
             </w:r>
           </w:p>
         </w:tc>
@@ -2362,7 +2365,7 @@
               <w:cnfStyle w:val="000000000000" w:firstRow="0" w:lastRow="0" w:firstColumn="0" w:lastColumn="0" w:oddVBand="0" w:evenVBand="0" w:oddHBand="0" w:evenHBand="0" w:firstRowFirstColumn="0" w:firstRowLastColumn="0" w:lastRowFirstColumn="0" w:lastRowLastColumn="0"/>
             </w:pPr>
             <w:r>
-              <w:t>Search forward</w:t>
+              <w:t>Clear selection</w:t>
             </w:r>
           </w:p>
         </w:tc>
@@ -2378,7 +2381,7 @@
           </w:tcPr>
           <w:p>
             <w:r>
-              <w:t>?</w:t>
+              <w:t>y</w:t>
             </w:r>
           </w:p>
         </w:tc>
@@ -2391,7 +2394,7 @@
               <w:cnfStyle w:val="000000100000" w:firstRow="0" w:lastRow="0" w:firstColumn="0" w:lastColumn="0" w:oddVBand="0" w:evenVBand="0" w:oddHBand="1" w:evenHBand="0" w:firstRowFirstColumn="0" w:firstRowLastColumn="0" w:lastRowFirstColumn="0" w:lastRowLastColumn="0"/>
             </w:pPr>
             <w:r>
-              <w:t>Search backward</w:t>
+              <w:t>Copy selection</w:t>
             </w:r>
           </w:p>
         </w:tc>
@@ -2404,7 +2407,7 @@
           </w:tcPr>
           <w:p>
             <w:r>
-              <w:t>n</w:t>
+              <w:t>` B</w:t>
             </w:r>
           </w:p>
         </w:tc>
@@ -2417,7 +2420,7 @@
               <w:cnfStyle w:val="000000000000" w:firstRow="0" w:lastRow="0" w:firstColumn="0" w:lastColumn="0" w:oddVBand="0" w:evenVBand="0" w:oddHBand="0" w:evenHBand="0" w:firstRowFirstColumn="0" w:firstRowLastColumn="0" w:lastRowFirstColumn="0" w:lastRowLastColumn="0"/>
             </w:pPr>
             <w:r>
-              <w:t>Next keyword occurrence</w:t>
+              <w:t>List all buffers</w:t>
             </w:r>
           </w:p>
         </w:tc>
@@ -2433,7 +2436,7 @@
           </w:tcPr>
           <w:p>
             <w:r>
-              <w:t>N</w:t>
+              <w:t>` b</w:t>
             </w:r>
           </w:p>
         </w:tc>
@@ -2446,7 +2449,7 @@
               <w:cnfStyle w:val="000000100000" w:firstRow="0" w:lastRow="0" w:firstColumn="0" w:lastColumn="0" w:oddVBand="0" w:evenVBand="0" w:oddHBand="1" w:evenHBand="0" w:firstRowFirstColumn="0" w:firstRowLastColumn="0" w:lastRowFirstColumn="0" w:lastRowLastColumn="0"/>
             </w:pPr>
             <w:r>
-              <w:t>Previous keyword occurrence</w:t>
+              <w:t>Show all buffers and paste selected</w:t>
             </w:r>
           </w:p>
         </w:tc>
@@ -2459,7 +2462,7 @@
           </w:tcPr>
           <w:p>
             <w:r>
-              <w:t>Spacebar</w:t>
+              <w:t>` p</w:t>
             </w:r>
           </w:p>
         </w:tc>
@@ -2472,7 +2475,7 @@
               <w:cnfStyle w:val="000000000000" w:firstRow="0" w:lastRow="0" w:firstColumn="0" w:lastColumn="0" w:oddVBand="0" w:evenVBand="0" w:oddHBand="0" w:evenHBand="0" w:firstRowFirstColumn="0" w:firstRowLastColumn="0" w:lastRowFirstColumn="0" w:lastRowLastColumn="0"/>
             </w:pPr>
             <w:r>
-              <w:t>Start selection</w:t>
+              <w:t>Paste contents of buffer_0</w:t>
             </w:r>
           </w:p>
         </w:tc>
@@ -2487,8 +2490,13 @@
             <w:tcW w:w="1975" w:type="dxa"/>
           </w:tcPr>
           <w:p>
-            <w:r>
-              <w:t>Esc</w:t>
+            <w:proofErr w:type="gramStart"/>
+            <w:r>
+              <w:t>:show</w:t>
+            </w:r>
+            <w:proofErr w:type="gramEnd"/>
+            <w:r>
+              <w:t>-buffer</w:t>
             </w:r>
           </w:p>
         </w:tc>
@@ -2501,7 +2509,7 @@
               <w:cnfStyle w:val="000000100000" w:firstRow="0" w:lastRow="0" w:firstColumn="0" w:lastColumn="0" w:oddVBand="0" w:evenVBand="0" w:oddHBand="1" w:evenHBand="0" w:firstRowFirstColumn="0" w:firstRowLastColumn="0" w:lastRowFirstColumn="0" w:lastRowLastColumn="0"/>
             </w:pPr>
             <w:r>
-              <w:t>Clear selection</w:t>
+              <w:t>Display buffer_0</w:t>
             </w:r>
           </w:p>
         </w:tc>
@@ -2513,8 +2521,13 @@
             <w:tcW w:w="1975" w:type="dxa"/>
           </w:tcPr>
           <w:p>
-            <w:r>
-              <w:t>Enter</w:t>
+            <w:proofErr w:type="gramStart"/>
+            <w:r>
+              <w:t>:capture</w:t>
+            </w:r>
+            <w:proofErr w:type="gramEnd"/>
+            <w:r>
+              <w:t>-pane</w:t>
             </w:r>
           </w:p>
         </w:tc>
@@ -2527,7 +2540,7 @@
               <w:cnfStyle w:val="000000000000" w:firstRow="0" w:lastRow="0" w:firstColumn="0" w:lastColumn="0" w:oddVBand="0" w:evenVBand="0" w:oddHBand="0" w:evenHBand="0" w:firstRowFirstColumn="0" w:firstRowLastColumn="0" w:lastRowFirstColumn="0" w:lastRowLastColumn="0"/>
             </w:pPr>
             <w:r>
-              <w:t>Copy selection</w:t>
+              <w:t>Copy entire visible contents of pane to buffer</w:t>
             </w:r>
           </w:p>
         </w:tc>
@@ -2536,161 +2549,6 @@
         <w:trPr>
           <w:cnfStyle w:val="000000100000" w:firstRow="0" w:lastRow="0" w:firstColumn="0" w:lastColumn="0" w:oddVBand="0" w:evenVBand="0" w:oddHBand="1" w:evenHBand="0" w:firstRowFirstColumn="0" w:firstRowLastColumn="0" w:lastRowFirstColumn="0" w:lastRowLastColumn="0"/>
         </w:trPr>
-        <w:tc>
-          <w:tcPr>
-            <w:cnfStyle w:val="001000000000" w:firstRow="0" w:lastRow="0" w:firstColumn="1" w:lastColumn="0" w:oddVBand="0" w:evenVBand="0" w:oddHBand="0" w:evenHBand="0" w:firstRowFirstColumn="0" w:firstRowLastColumn="0" w:lastRowFirstColumn="0" w:lastRowLastColumn="0"/>
-            <w:tcW w:w="1975" w:type="dxa"/>
-          </w:tcPr>
-          <w:p>
-            <w:r>
-              <w:t xml:space="preserve">` </w:t>
-            </w:r>
-            <w:r>
-              <w:t>B</w:t>
-            </w:r>
-          </w:p>
-        </w:tc>
-        <w:tc>
-          <w:tcPr>
-            <w:tcW w:w="2700" w:type="dxa"/>
-          </w:tcPr>
-          <w:p>
-            <w:pPr>
-              <w:cnfStyle w:val="000000100000" w:firstRow="0" w:lastRow="0" w:firstColumn="0" w:lastColumn="0" w:oddVBand="0" w:evenVBand="0" w:oddHBand="1" w:evenHBand="0" w:firstRowFirstColumn="0" w:firstRowLastColumn="0" w:lastRowFirstColumn="0" w:lastRowLastColumn="0"/>
-            </w:pPr>
-            <w:r>
-              <w:t>List all buffers</w:t>
-            </w:r>
-          </w:p>
-        </w:tc>
-      </w:tr>
-      <w:tr>
-        <w:tc>
-          <w:tcPr>
-            <w:cnfStyle w:val="001000000000" w:firstRow="0" w:lastRow="0" w:firstColumn="1" w:lastColumn="0" w:oddVBand="0" w:evenVBand="0" w:oddHBand="0" w:evenHBand="0" w:firstRowFirstColumn="0" w:firstRowLastColumn="0" w:lastRowFirstColumn="0" w:lastRowLastColumn="0"/>
-            <w:tcW w:w="1975" w:type="dxa"/>
-          </w:tcPr>
-          <w:p>
-            <w:r>
-              <w:t xml:space="preserve">` </w:t>
-            </w:r>
-            <w:r>
-              <w:t>b</w:t>
-            </w:r>
-          </w:p>
-        </w:tc>
-        <w:tc>
-          <w:tcPr>
-            <w:tcW w:w="2700" w:type="dxa"/>
-          </w:tcPr>
-          <w:p>
-            <w:pPr>
-              <w:cnfStyle w:val="000000000000" w:firstRow="0" w:lastRow="0" w:firstColumn="0" w:lastColumn="0" w:oddVBand="0" w:evenVBand="0" w:oddHBand="0" w:evenHBand="0" w:firstRowFirstColumn="0" w:firstRowLastColumn="0" w:lastRowFirstColumn="0" w:lastRowLastColumn="0"/>
-            </w:pPr>
-            <w:r>
-              <w:t>Show all buffers and paste selected</w:t>
-            </w:r>
-          </w:p>
-        </w:tc>
-      </w:tr>
-      <w:tr>
-        <w:trPr>
-          <w:cnfStyle w:val="000000100000" w:firstRow="0" w:lastRow="0" w:firstColumn="0" w:lastColumn="0" w:oddVBand="0" w:evenVBand="0" w:oddHBand="1" w:evenHBand="0" w:firstRowFirstColumn="0" w:firstRowLastColumn="0" w:lastRowFirstColumn="0" w:lastRowLastColumn="0"/>
-        </w:trPr>
-        <w:tc>
-          <w:tcPr>
-            <w:cnfStyle w:val="001000000000" w:firstRow="0" w:lastRow="0" w:firstColumn="1" w:lastColumn="0" w:oddVBand="0" w:evenVBand="0" w:oddHBand="0" w:evenHBand="0" w:firstRowFirstColumn="0" w:firstRowLastColumn="0" w:lastRowFirstColumn="0" w:lastRowLastColumn="0"/>
-            <w:tcW w:w="1975" w:type="dxa"/>
-          </w:tcPr>
-          <w:p>
-            <w:r>
-              <w:t xml:space="preserve">` </w:t>
-            </w:r>
-            <w:r>
-              <w:t>p</w:t>
-            </w:r>
-          </w:p>
-        </w:tc>
-        <w:tc>
-          <w:tcPr>
-            <w:tcW w:w="2700" w:type="dxa"/>
-          </w:tcPr>
-          <w:p>
-            <w:pPr>
-              <w:cnfStyle w:val="000000100000" w:firstRow="0" w:lastRow="0" w:firstColumn="0" w:lastColumn="0" w:oddVBand="0" w:evenVBand="0" w:oddHBand="1" w:evenHBand="0" w:firstRowFirstColumn="0" w:firstRowLastColumn="0" w:lastRowFirstColumn="0" w:lastRowLastColumn="0"/>
-            </w:pPr>
-            <w:r>
-              <w:t>Paste contents of buffer_0</w:t>
-            </w:r>
-          </w:p>
-        </w:tc>
-      </w:tr>
-      <w:tr>
-        <w:tc>
-          <w:tcPr>
-            <w:cnfStyle w:val="001000000000" w:firstRow="0" w:lastRow="0" w:firstColumn="1" w:lastColumn="0" w:oddVBand="0" w:evenVBand="0" w:oddHBand="0" w:evenHBand="0" w:firstRowFirstColumn="0" w:firstRowLastColumn="0" w:lastRowFirstColumn="0" w:lastRowLastColumn="0"/>
-            <w:tcW w:w="1975" w:type="dxa"/>
-          </w:tcPr>
-          <w:p>
-            <w:proofErr w:type="gramStart"/>
-            <w:r>
-              <w:t>:show</w:t>
-            </w:r>
-            <w:proofErr w:type="gramEnd"/>
-            <w:r>
-              <w:t>-buffer</w:t>
-            </w:r>
-          </w:p>
-        </w:tc>
-        <w:tc>
-          <w:tcPr>
-            <w:tcW w:w="2700" w:type="dxa"/>
-          </w:tcPr>
-          <w:p>
-            <w:pPr>
-              <w:cnfStyle w:val="000000000000" w:firstRow="0" w:lastRow="0" w:firstColumn="0" w:lastColumn="0" w:oddVBand="0" w:evenVBand="0" w:oddHBand="0" w:evenHBand="0" w:firstRowFirstColumn="0" w:firstRowLastColumn="0" w:lastRowFirstColumn="0" w:lastRowLastColumn="0"/>
-            </w:pPr>
-            <w:r>
-              <w:t>Display buffer_0</w:t>
-            </w:r>
-          </w:p>
-        </w:tc>
-      </w:tr>
-      <w:tr>
-        <w:trPr>
-          <w:cnfStyle w:val="000000100000" w:firstRow="0" w:lastRow="0" w:firstColumn="0" w:lastColumn="0" w:oddVBand="0" w:evenVBand="0" w:oddHBand="1" w:evenHBand="0" w:firstRowFirstColumn="0" w:firstRowLastColumn="0" w:lastRowFirstColumn="0" w:lastRowLastColumn="0"/>
-        </w:trPr>
-        <w:tc>
-          <w:tcPr>
-            <w:cnfStyle w:val="001000000000" w:firstRow="0" w:lastRow="0" w:firstColumn="1" w:lastColumn="0" w:oddVBand="0" w:evenVBand="0" w:oddHBand="0" w:evenHBand="0" w:firstRowFirstColumn="0" w:firstRowLastColumn="0" w:lastRowFirstColumn="0" w:lastRowLastColumn="0"/>
-            <w:tcW w:w="1975" w:type="dxa"/>
-          </w:tcPr>
-          <w:p>
-            <w:proofErr w:type="gramStart"/>
-            <w:r>
-              <w:t>:capture</w:t>
-            </w:r>
-            <w:proofErr w:type="gramEnd"/>
-            <w:r>
-              <w:t>-pane</w:t>
-            </w:r>
-          </w:p>
-        </w:tc>
-        <w:tc>
-          <w:tcPr>
-            <w:tcW w:w="2700" w:type="dxa"/>
-          </w:tcPr>
-          <w:p>
-            <w:pPr>
-              <w:cnfStyle w:val="000000100000" w:firstRow="0" w:lastRow="0" w:firstColumn="0" w:lastColumn="0" w:oddVBand="0" w:evenVBand="0" w:oddHBand="1" w:evenHBand="0" w:firstRowFirstColumn="0" w:firstRowLastColumn="0" w:lastRowFirstColumn="0" w:lastRowLastColumn="0"/>
-            </w:pPr>
-            <w:r>
-              <w:t>Copy entire visible contents of pane to buffer</w:t>
-            </w:r>
-          </w:p>
-        </w:tc>
-      </w:tr>
-      <w:tr>
         <w:tc>
           <w:tcPr>
             <w:cnfStyle w:val="001000000000" w:firstRow="0" w:lastRow="0" w:firstColumn="1" w:lastColumn="0" w:oddVBand="0" w:evenVBand="0" w:oddHBand="0" w:evenHBand="0" w:firstRowFirstColumn="0" w:firstRowLastColumn="0" w:lastRowFirstColumn="0" w:lastRowLastColumn="0"/>
@@ -2719,7 +2577,7 @@
           </w:tcPr>
           <w:p>
             <w:pPr>
-              <w:cnfStyle w:val="000000000000" w:firstRow="0" w:lastRow="0" w:firstColumn="0" w:lastColumn="0" w:oddVBand="0" w:evenVBand="0" w:oddHBand="0" w:evenHBand="0" w:firstRowFirstColumn="0" w:firstRowLastColumn="0" w:lastRowFirstColumn="0" w:lastRowLastColumn="0"/>
+              <w:cnfStyle w:val="000000100000" w:firstRow="0" w:lastRow="0" w:firstColumn="0" w:lastColumn="0" w:oddVBand="0" w:evenVBand="0" w:oddHBand="1" w:evenHBand="0" w:firstRowFirstColumn="0" w:firstRowLastColumn="0" w:lastRowFirstColumn="0" w:lastRowLastColumn="0"/>
             </w:pPr>
             <w:r>
               <w:t xml:space="preserve">Save buffer contents to </w:t>
@@ -2734,9 +2592,6 @@
         </w:tc>
       </w:tr>
       <w:tr>
-        <w:trPr>
-          <w:cnfStyle w:val="000000100000" w:firstRow="0" w:lastRow="0" w:firstColumn="0" w:lastColumn="0" w:oddVBand="0" w:evenVBand="0" w:oddHBand="1" w:evenHBand="0" w:firstRowFirstColumn="0" w:firstRowLastColumn="0" w:lastRowFirstColumn="0" w:lastRowLastColumn="0"/>
-        </w:trPr>
         <w:tc>
           <w:tcPr>
             <w:cnfStyle w:val="001000000000" w:firstRow="0" w:lastRow="0" w:firstColumn="1" w:lastColumn="0" w:oddVBand="0" w:evenVBand="0" w:oddHBand="0" w:evenHBand="0" w:firstRowFirstColumn="0" w:firstRowLastColumn="0" w:lastRowFirstColumn="0" w:lastRowLastColumn="0"/>
@@ -2759,15 +2614,13 @@
           </w:tcPr>
           <w:p>
             <w:pPr>
-              <w:cnfStyle w:val="000000100000" w:firstRow="0" w:lastRow="0" w:firstColumn="0" w:lastColumn="0" w:oddVBand="0" w:evenVBand="0" w:oddHBand="1" w:evenHBand="0" w:firstRowFirstColumn="0" w:firstRowLastColumn="0" w:lastRowFirstColumn="0" w:lastRowLastColumn="0"/>
+              <w:cnfStyle w:val="000000000000" w:firstRow="0" w:lastRow="0" w:firstColumn="0" w:lastColumn="0" w:oddVBand="0" w:evenVBand="0" w:oddHBand="0" w:evenHBand="0" w:firstRowFirstColumn="0" w:firstRowLastColumn="0" w:lastRowFirstColumn="0" w:lastRowLastColumn="0"/>
             </w:pPr>
             <w:r>
               <w:t>Delete buffer by number</w:t>
             </w:r>
           </w:p>
         </w:tc>
-        <w:bookmarkStart w:id="0" w:name="_GoBack"/>
-        <w:bookmarkEnd w:id="0"/>
       </w:tr>
     </w:tbl>
     <w:p/>
@@ -2784,7 +2637,7 @@
 </file>
 
 <file path=word/endnotes.xml><?xml version="1.0" encoding="utf-8"?>
-<w:endnotes xmlns:wpc="http://schemas.microsoft.com/office/word/2010/wordprocessingCanvas" xmlns:cx="http://schemas.microsoft.com/office/drawing/2014/chartex" xmlns:cx1="http://schemas.microsoft.com/office/drawing/2015/9/8/chartex" xmlns:cx2="http://schemas.microsoft.com/office/drawing/2015/10/21/chartex" xmlns:cx3="http://schemas.microsoft.com/office/drawing/2016/5/9/chartex" xmlns:cx4="http://schemas.microsoft.com/office/drawing/2016/5/10/chartex" xmlns:cx5="http://schemas.microsoft.com/office/drawing/2016/5/11/chartex" xmlns:cx6="http://schemas.microsoft.com/office/drawing/2016/5/12/chartex" xmlns:cx7="http://schemas.microsoft.com/office/drawing/2016/5/13/chartex" xmlns:cx8="http://schemas.microsoft.com/office/drawing/2016/5/14/chartex" xmlns:mc="http://schemas.openxmlformats.org/markup-compatibility/2006" xmlns:aink="http://schemas.microsoft.com/office/drawing/2016/ink" xmlns:am3d="http://schemas.microsoft.com/office/drawing/2017/model3d" xmlns:o="urn:schemas-microsoft-com:office:office" xmlns:r="http://schemas.openxmlformats.org/officeDocument/2006/relationships" xmlns:m="http://schemas.openxmlformats.org/officeDocument/2006/math" xmlns:v="urn:schemas-microsoft-com:vml" xmlns:wp14="http://schemas.microsoft.com/office/word/2010/wordprocessingDrawing" xmlns:wp="http://schemas.openxmlformats.org/drawingml/2006/wordprocessingDrawing" xmlns:w10="urn:schemas-microsoft-com:office:word" xmlns:w="http://schemas.openxmlformats.org/wordprocessingml/2006/main" xmlns:w14="http://schemas.microsoft.com/office/word/2010/wordml" xmlns:w15="http://schemas.microsoft.com/office/word/2012/wordml" xmlns:w16cid="http://schemas.microsoft.com/office/word/2016/wordml/cid" xmlns:w16se="http://schemas.microsoft.com/office/word/2015/wordml/symex" xmlns:wpg="http://schemas.microsoft.com/office/word/2010/wordprocessingGroup" xmlns:wpi="http://schemas.microsoft.com/office/word/2010/wordprocessingInk" xmlns:wne="http://schemas.microsoft.com/office/word/2006/wordml" xmlns:wps="http://schemas.microsoft.com/office/word/2010/wordprocessingShape" mc:Ignorable="w14 w15 w16se w16cid wp14">
+<w:endnotes xmlns:wpc="http://schemas.microsoft.com/office/word/2010/wordprocessingCanvas" xmlns:cx="http://schemas.microsoft.com/office/drawing/2014/chartex" xmlns:cx1="http://schemas.microsoft.com/office/drawing/2015/9/8/chartex" xmlns:cx2="http://schemas.microsoft.com/office/drawing/2015/10/21/chartex" xmlns:cx3="http://schemas.microsoft.com/office/drawing/2016/5/9/chartex" xmlns:cx4="http://schemas.microsoft.com/office/drawing/2016/5/10/chartex" xmlns:cx5="http://schemas.microsoft.com/office/drawing/2016/5/11/chartex" xmlns:cx6="http://schemas.microsoft.com/office/drawing/2016/5/12/chartex" xmlns:cx7="http://schemas.microsoft.com/office/drawing/2016/5/13/chartex" xmlns:cx8="http://schemas.microsoft.com/office/drawing/2016/5/14/chartex" xmlns:mc="http://schemas.openxmlformats.org/markup-compatibility/2006" xmlns:aink="http://schemas.microsoft.com/office/drawing/2016/ink" xmlns:am3d="http://schemas.microsoft.com/office/drawing/2017/model3d" xmlns:o="urn:schemas-microsoft-com:office:office" xmlns:r="http://schemas.openxmlformats.org/officeDocument/2006/relationships" xmlns:m="http://schemas.openxmlformats.org/officeDocument/2006/math" xmlns:v="urn:schemas-microsoft-com:vml" xmlns:wp14="http://schemas.microsoft.com/office/word/2010/wordprocessingDrawing" xmlns:wp="http://schemas.openxmlformats.org/drawingml/2006/wordprocessingDrawing" xmlns:w10="urn:schemas-microsoft-com:office:word" xmlns:w="http://schemas.openxmlformats.org/wordprocessingml/2006/main" xmlns:w14="http://schemas.microsoft.com/office/word/2010/wordml" xmlns:w15="http://schemas.microsoft.com/office/word/2012/wordml" xmlns:w16cex="http://schemas.microsoft.com/office/word/2018/wordml/cex" xmlns:w16cid="http://schemas.microsoft.com/office/word/2016/wordml/cid" xmlns:w16="http://schemas.microsoft.com/office/word/2018/wordml" xmlns:w16sdtdh="http://schemas.microsoft.com/office/word/2020/wordml/sdtdatahash" xmlns:w16se="http://schemas.microsoft.com/office/word/2015/wordml/symex" xmlns:wpg="http://schemas.microsoft.com/office/word/2010/wordprocessingGroup" xmlns:wpi="http://schemas.microsoft.com/office/word/2010/wordprocessingInk" xmlns:wne="http://schemas.microsoft.com/office/word/2006/wordml" xmlns:wps="http://schemas.microsoft.com/office/word/2010/wordprocessingShape" mc:Ignorable="w14 w15 w16se w16cid w16 w16cex w16sdtdh wp14">
   <w:endnote w:type="separator" w:id="-1">
     <w:p>
       <w:pPr>
@@ -2809,7 +2662,7 @@
 </file>
 
 <file path=word/footer1.xml><?xml version="1.0" encoding="utf-8"?>
-<w:ftr xmlns:wpc="http://schemas.microsoft.com/office/word/2010/wordprocessingCanvas" xmlns:cx="http://schemas.microsoft.com/office/drawing/2014/chartex" xmlns:cx1="http://schemas.microsoft.com/office/drawing/2015/9/8/chartex" xmlns:cx2="http://schemas.microsoft.com/office/drawing/2015/10/21/chartex" xmlns:cx3="http://schemas.microsoft.com/office/drawing/2016/5/9/chartex" xmlns:cx4="http://schemas.microsoft.com/office/drawing/2016/5/10/chartex" xmlns:cx5="http://schemas.microsoft.com/office/drawing/2016/5/11/chartex" xmlns:cx6="http://schemas.microsoft.com/office/drawing/2016/5/12/chartex" xmlns:cx7="http://schemas.microsoft.com/office/drawing/2016/5/13/chartex" xmlns:cx8="http://schemas.microsoft.com/office/drawing/2016/5/14/chartex" xmlns:mc="http://schemas.openxmlformats.org/markup-compatibility/2006" xmlns:aink="http://schemas.microsoft.com/office/drawing/2016/ink" xmlns:am3d="http://schemas.microsoft.com/office/drawing/2017/model3d" xmlns:o="urn:schemas-microsoft-com:office:office" xmlns:r="http://schemas.openxmlformats.org/officeDocument/2006/relationships" xmlns:m="http://schemas.openxmlformats.org/officeDocument/2006/math" xmlns:v="urn:schemas-microsoft-com:vml" xmlns:wp14="http://schemas.microsoft.com/office/word/2010/wordprocessingDrawing" xmlns:wp="http://schemas.openxmlformats.org/drawingml/2006/wordprocessingDrawing" xmlns:w10="urn:schemas-microsoft-com:office:word" xmlns:w="http://schemas.openxmlformats.org/wordprocessingml/2006/main" xmlns:w14="http://schemas.microsoft.com/office/word/2010/wordml" xmlns:w15="http://schemas.microsoft.com/office/word/2012/wordml" xmlns:w16cid="http://schemas.microsoft.com/office/word/2016/wordml/cid" xmlns:w16se="http://schemas.microsoft.com/office/word/2015/wordml/symex" xmlns:wpg="http://schemas.microsoft.com/office/word/2010/wordprocessingGroup" xmlns:wpi="http://schemas.microsoft.com/office/word/2010/wordprocessingInk" xmlns:wne="http://schemas.microsoft.com/office/word/2006/wordml" xmlns:wps="http://schemas.microsoft.com/office/word/2010/wordprocessingShape" mc:Ignorable="w14 w15 w16se w16cid wp14">
+<w:ftr xmlns:wpc="http://schemas.microsoft.com/office/word/2010/wordprocessingCanvas" xmlns:cx="http://schemas.microsoft.com/office/drawing/2014/chartex" xmlns:cx1="http://schemas.microsoft.com/office/drawing/2015/9/8/chartex" xmlns:cx2="http://schemas.microsoft.com/office/drawing/2015/10/21/chartex" xmlns:cx3="http://schemas.microsoft.com/office/drawing/2016/5/9/chartex" xmlns:cx4="http://schemas.microsoft.com/office/drawing/2016/5/10/chartex" xmlns:cx5="http://schemas.microsoft.com/office/drawing/2016/5/11/chartex" xmlns:cx6="http://schemas.microsoft.com/office/drawing/2016/5/12/chartex" xmlns:cx7="http://schemas.microsoft.com/office/drawing/2016/5/13/chartex" xmlns:cx8="http://schemas.microsoft.com/office/drawing/2016/5/14/chartex" xmlns:mc="http://schemas.openxmlformats.org/markup-compatibility/2006" xmlns:aink="http://schemas.microsoft.com/office/drawing/2016/ink" xmlns:am3d="http://schemas.microsoft.com/office/drawing/2017/model3d" xmlns:o="urn:schemas-microsoft-com:office:office" xmlns:r="http://schemas.openxmlformats.org/officeDocument/2006/relationships" xmlns:m="http://schemas.openxmlformats.org/officeDocument/2006/math" xmlns:v="urn:schemas-microsoft-com:vml" xmlns:wp14="http://schemas.microsoft.com/office/word/2010/wordprocessingDrawing" xmlns:wp="http://schemas.openxmlformats.org/drawingml/2006/wordprocessingDrawing" xmlns:w10="urn:schemas-microsoft-com:office:word" xmlns:w="http://schemas.openxmlformats.org/wordprocessingml/2006/main" xmlns:w14="http://schemas.microsoft.com/office/word/2010/wordml" xmlns:w15="http://schemas.microsoft.com/office/word/2012/wordml" xmlns:w16cex="http://schemas.microsoft.com/office/word/2018/wordml/cex" xmlns:w16cid="http://schemas.microsoft.com/office/word/2016/wordml/cid" xmlns:w16="http://schemas.microsoft.com/office/word/2018/wordml" xmlns:w16sdtdh="http://schemas.microsoft.com/office/word/2020/wordml/sdtdatahash" xmlns:w16se="http://schemas.microsoft.com/office/word/2015/wordml/symex" xmlns:wpg="http://schemas.microsoft.com/office/word/2010/wordprocessingGroup" xmlns:wpi="http://schemas.microsoft.com/office/word/2010/wordprocessingInk" xmlns:wne="http://schemas.microsoft.com/office/word/2006/wordml" xmlns:wps="http://schemas.microsoft.com/office/word/2010/wordprocessingShape" mc:Ignorable="w14 w15 w16se w16cid w16 w16cex w16sdtdh wp14">
   <w:p>
     <w:pPr>
       <w:pStyle w:val="Footer"/>
@@ -2841,7 +2694,7 @@
         <w:sz w:val="16"/>
         <w:szCs w:val="16"/>
       </w:rPr>
-      <w:t>8</w:t>
+      <w:t>1</w:t>
     </w:r>
     <w:r>
       <w:rPr>
@@ -2868,7 +2721,7 @@
         <w:sz w:val="16"/>
         <w:szCs w:val="16"/>
       </w:rPr>
-      <w:t>/201</w:t>
+      <w:t>9</w:t>
     </w:r>
     <w:r>
       <w:rPr>
@@ -2877,7 +2730,16 @@
         <w:sz w:val="16"/>
         <w:szCs w:val="16"/>
       </w:rPr>
-      <w:t>9</w:t>
+      <w:t>/20</w:t>
+    </w:r>
+    <w:r>
+      <w:rPr>
+        <w:rFonts w:asciiTheme="majorHAnsi" w:hAnsiTheme="majorHAnsi" w:cstheme="majorHAnsi"/>
+        <w:color w:val="BFBFBF" w:themeColor="background1" w:themeShade="BF"/>
+        <w:sz w:val="16"/>
+        <w:szCs w:val="16"/>
+      </w:rPr>
+      <w:t>22</w:t>
     </w:r>
   </w:p>
   <w:p>
@@ -2951,7 +2813,7 @@
 </file>
 
 <file path=word/footnotes.xml><?xml version="1.0" encoding="utf-8"?>
-<w:footnotes xmlns:wpc="http://schemas.microsoft.com/office/word/2010/wordprocessingCanvas" xmlns:cx="http://schemas.microsoft.com/office/drawing/2014/chartex" xmlns:cx1="http://schemas.microsoft.com/office/drawing/2015/9/8/chartex" xmlns:cx2="http://schemas.microsoft.com/office/drawing/2015/10/21/chartex" xmlns:cx3="http://schemas.microsoft.com/office/drawing/2016/5/9/chartex" xmlns:cx4="http://schemas.microsoft.com/office/drawing/2016/5/10/chartex" xmlns:cx5="http://schemas.microsoft.com/office/drawing/2016/5/11/chartex" xmlns:cx6="http://schemas.microsoft.com/office/drawing/2016/5/12/chartex" xmlns:cx7="http://schemas.microsoft.com/office/drawing/2016/5/13/chartex" xmlns:cx8="http://schemas.microsoft.com/office/drawing/2016/5/14/chartex" xmlns:mc="http://schemas.openxmlformats.org/markup-compatibility/2006" xmlns:aink="http://schemas.microsoft.com/office/drawing/2016/ink" xmlns:am3d="http://schemas.microsoft.com/office/drawing/2017/model3d" xmlns:o="urn:schemas-microsoft-com:office:office" xmlns:r="http://schemas.openxmlformats.org/officeDocument/2006/relationships" xmlns:m="http://schemas.openxmlformats.org/officeDocument/2006/math" xmlns:v="urn:schemas-microsoft-com:vml" xmlns:wp14="http://schemas.microsoft.com/office/word/2010/wordprocessingDrawing" xmlns:wp="http://schemas.openxmlformats.org/drawingml/2006/wordprocessingDrawing" xmlns:w10="urn:schemas-microsoft-com:office:word" xmlns:w="http://schemas.openxmlformats.org/wordprocessingml/2006/main" xmlns:w14="http://schemas.microsoft.com/office/word/2010/wordml" xmlns:w15="http://schemas.microsoft.com/office/word/2012/wordml" xmlns:w16cid="http://schemas.microsoft.com/office/word/2016/wordml/cid" xmlns:w16se="http://schemas.microsoft.com/office/word/2015/wordml/symex" xmlns:wpg="http://schemas.microsoft.com/office/word/2010/wordprocessingGroup" xmlns:wpi="http://schemas.microsoft.com/office/word/2010/wordprocessingInk" xmlns:wne="http://schemas.microsoft.com/office/word/2006/wordml" xmlns:wps="http://schemas.microsoft.com/office/word/2010/wordprocessingShape" mc:Ignorable="w14 w15 w16se w16cid wp14">
+<w:footnotes xmlns:wpc="http://schemas.microsoft.com/office/word/2010/wordprocessingCanvas" xmlns:cx="http://schemas.microsoft.com/office/drawing/2014/chartex" xmlns:cx1="http://schemas.microsoft.com/office/drawing/2015/9/8/chartex" xmlns:cx2="http://schemas.microsoft.com/office/drawing/2015/10/21/chartex" xmlns:cx3="http://schemas.microsoft.com/office/drawing/2016/5/9/chartex" xmlns:cx4="http://schemas.microsoft.com/office/drawing/2016/5/10/chartex" xmlns:cx5="http://schemas.microsoft.com/office/drawing/2016/5/11/chartex" xmlns:cx6="http://schemas.microsoft.com/office/drawing/2016/5/12/chartex" xmlns:cx7="http://schemas.microsoft.com/office/drawing/2016/5/13/chartex" xmlns:cx8="http://schemas.microsoft.com/office/drawing/2016/5/14/chartex" xmlns:mc="http://schemas.openxmlformats.org/markup-compatibility/2006" xmlns:aink="http://schemas.microsoft.com/office/drawing/2016/ink" xmlns:am3d="http://schemas.microsoft.com/office/drawing/2017/model3d" xmlns:o="urn:schemas-microsoft-com:office:office" xmlns:r="http://schemas.openxmlformats.org/officeDocument/2006/relationships" xmlns:m="http://schemas.openxmlformats.org/officeDocument/2006/math" xmlns:v="urn:schemas-microsoft-com:vml" xmlns:wp14="http://schemas.microsoft.com/office/word/2010/wordprocessingDrawing" xmlns:wp="http://schemas.openxmlformats.org/drawingml/2006/wordprocessingDrawing" xmlns:w10="urn:schemas-microsoft-com:office:word" xmlns:w="http://schemas.openxmlformats.org/wordprocessingml/2006/main" xmlns:w14="http://schemas.microsoft.com/office/word/2010/wordml" xmlns:w15="http://schemas.microsoft.com/office/word/2012/wordml" xmlns:w16cex="http://schemas.microsoft.com/office/word/2018/wordml/cex" xmlns:w16cid="http://schemas.microsoft.com/office/word/2016/wordml/cid" xmlns:w16="http://schemas.microsoft.com/office/word/2018/wordml" xmlns:w16sdtdh="http://schemas.microsoft.com/office/word/2020/wordml/sdtdatahash" xmlns:w16se="http://schemas.microsoft.com/office/word/2015/wordml/symex" xmlns:wpg="http://schemas.microsoft.com/office/word/2010/wordprocessingGroup" xmlns:wpi="http://schemas.microsoft.com/office/word/2010/wordprocessingInk" xmlns:wne="http://schemas.microsoft.com/office/word/2006/wordml" xmlns:wps="http://schemas.microsoft.com/office/word/2010/wordprocessingShape" mc:Ignorable="w14 w15 w16se w16cid w16 w16cex w16sdtdh wp14">
   <w:footnote w:type="separator" w:id="-1">
     <w:p>
       <w:pPr>
@@ -2976,7 +2838,7 @@
 </file>
 
 <file path=word/header1.xml><?xml version="1.0" encoding="utf-8"?>
-<w:hdr xmlns:wpc="http://schemas.microsoft.com/office/word/2010/wordprocessingCanvas" xmlns:cx="http://schemas.microsoft.com/office/drawing/2014/chartex" xmlns:cx1="http://schemas.microsoft.com/office/drawing/2015/9/8/chartex" xmlns:cx2="http://schemas.microsoft.com/office/drawing/2015/10/21/chartex" xmlns:cx3="http://schemas.microsoft.com/office/drawing/2016/5/9/chartex" xmlns:cx4="http://schemas.microsoft.com/office/drawing/2016/5/10/chartex" xmlns:cx5="http://schemas.microsoft.com/office/drawing/2016/5/11/chartex" xmlns:cx6="http://schemas.microsoft.com/office/drawing/2016/5/12/chartex" xmlns:cx7="http://schemas.microsoft.com/office/drawing/2016/5/13/chartex" xmlns:cx8="http://schemas.microsoft.com/office/drawing/2016/5/14/chartex" xmlns:mc="http://schemas.openxmlformats.org/markup-compatibility/2006" xmlns:aink="http://schemas.microsoft.com/office/drawing/2016/ink" xmlns:am3d="http://schemas.microsoft.com/office/drawing/2017/model3d" xmlns:o="urn:schemas-microsoft-com:office:office" xmlns:r="http://schemas.openxmlformats.org/officeDocument/2006/relationships" xmlns:m="http://schemas.openxmlformats.org/officeDocument/2006/math" xmlns:v="urn:schemas-microsoft-com:vml" xmlns:wp14="http://schemas.microsoft.com/office/word/2010/wordprocessingDrawing" xmlns:wp="http://schemas.openxmlformats.org/drawingml/2006/wordprocessingDrawing" xmlns:w10="urn:schemas-microsoft-com:office:word" xmlns:w="http://schemas.openxmlformats.org/wordprocessingml/2006/main" xmlns:w14="http://schemas.microsoft.com/office/word/2010/wordml" xmlns:w15="http://schemas.microsoft.com/office/word/2012/wordml" xmlns:w16cid="http://schemas.microsoft.com/office/word/2016/wordml/cid" xmlns:w16se="http://schemas.microsoft.com/office/word/2015/wordml/symex" xmlns:wpg="http://schemas.microsoft.com/office/word/2010/wordprocessingGroup" xmlns:wpi="http://schemas.microsoft.com/office/word/2010/wordprocessingInk" xmlns:wne="http://schemas.microsoft.com/office/word/2006/wordml" xmlns:wps="http://schemas.microsoft.com/office/word/2010/wordprocessingShape" mc:Ignorable="w14 w15 w16se w16cid wp14">
+<w:hdr xmlns:wpc="http://schemas.microsoft.com/office/word/2010/wordprocessingCanvas" xmlns:cx="http://schemas.microsoft.com/office/drawing/2014/chartex" xmlns:cx1="http://schemas.microsoft.com/office/drawing/2015/9/8/chartex" xmlns:cx2="http://schemas.microsoft.com/office/drawing/2015/10/21/chartex" xmlns:cx3="http://schemas.microsoft.com/office/drawing/2016/5/9/chartex" xmlns:cx4="http://schemas.microsoft.com/office/drawing/2016/5/10/chartex" xmlns:cx5="http://schemas.microsoft.com/office/drawing/2016/5/11/chartex" xmlns:cx6="http://schemas.microsoft.com/office/drawing/2016/5/12/chartex" xmlns:cx7="http://schemas.microsoft.com/office/drawing/2016/5/13/chartex" xmlns:cx8="http://schemas.microsoft.com/office/drawing/2016/5/14/chartex" xmlns:mc="http://schemas.openxmlformats.org/markup-compatibility/2006" xmlns:aink="http://schemas.microsoft.com/office/drawing/2016/ink" xmlns:am3d="http://schemas.microsoft.com/office/drawing/2017/model3d" xmlns:o="urn:schemas-microsoft-com:office:office" xmlns:r="http://schemas.openxmlformats.org/officeDocument/2006/relationships" xmlns:m="http://schemas.openxmlformats.org/officeDocument/2006/math" xmlns:v="urn:schemas-microsoft-com:vml" xmlns:wp14="http://schemas.microsoft.com/office/word/2010/wordprocessingDrawing" xmlns:wp="http://schemas.openxmlformats.org/drawingml/2006/wordprocessingDrawing" xmlns:w10="urn:schemas-microsoft-com:office:word" xmlns:w="http://schemas.openxmlformats.org/wordprocessingml/2006/main" xmlns:w14="http://schemas.microsoft.com/office/word/2010/wordml" xmlns:w15="http://schemas.microsoft.com/office/word/2012/wordml" xmlns:w16cex="http://schemas.microsoft.com/office/word/2018/wordml/cex" xmlns:w16cid="http://schemas.microsoft.com/office/word/2016/wordml/cid" xmlns:w16="http://schemas.microsoft.com/office/word/2018/wordml" xmlns:w16sdtdh="http://schemas.microsoft.com/office/word/2020/wordml/sdtdatahash" xmlns:w16se="http://schemas.microsoft.com/office/word/2015/wordml/symex" xmlns:wpg="http://schemas.microsoft.com/office/word/2010/wordprocessingGroup" xmlns:wpi="http://schemas.microsoft.com/office/word/2010/wordprocessingInk" xmlns:wne="http://schemas.microsoft.com/office/word/2006/wordml" xmlns:wps="http://schemas.microsoft.com/office/word/2010/wordprocessingShape" mc:Ignorable="w14 w15 w16se w16cid w16 w16cex w16sdtdh wp14">
   <w:p>
     <w:pPr>
       <w:pStyle w:val="Header"/>
@@ -3024,7 +2886,7 @@
 </file>
 
 <file path=word/numbering.xml><?xml version="1.0" encoding="utf-8"?>
-<w:numbering xmlns:wpc="http://schemas.microsoft.com/office/word/2010/wordprocessingCanvas" xmlns:cx="http://schemas.microsoft.com/office/drawing/2014/chartex" xmlns:cx1="http://schemas.microsoft.com/office/drawing/2015/9/8/chartex" xmlns:cx2="http://schemas.microsoft.com/office/drawing/2015/10/21/chartex" xmlns:cx3="http://schemas.microsoft.com/office/drawing/2016/5/9/chartex" xmlns:cx4="http://schemas.microsoft.com/office/drawing/2016/5/10/chartex" xmlns:cx5="http://schemas.microsoft.com/office/drawing/2016/5/11/chartex" xmlns:cx6="http://schemas.microsoft.com/office/drawing/2016/5/12/chartex" xmlns:cx7="http://schemas.microsoft.com/office/drawing/2016/5/13/chartex" xmlns:cx8="http://schemas.microsoft.com/office/drawing/2016/5/14/chartex" xmlns:mc="http://schemas.openxmlformats.org/markup-compatibility/2006" xmlns:aink="http://schemas.microsoft.com/office/drawing/2016/ink" xmlns:am3d="http://schemas.microsoft.com/office/drawing/2017/model3d" xmlns:o="urn:schemas-microsoft-com:office:office" xmlns:r="http://schemas.openxmlformats.org/officeDocument/2006/relationships" xmlns:m="http://schemas.openxmlformats.org/officeDocument/2006/math" xmlns:v="urn:schemas-microsoft-com:vml" xmlns:wp14="http://schemas.microsoft.com/office/word/2010/wordprocessingDrawing" xmlns:wp="http://schemas.openxmlformats.org/drawingml/2006/wordprocessingDrawing" xmlns:w10="urn:schemas-microsoft-com:office:word" xmlns:w="http://schemas.openxmlformats.org/wordprocessingml/2006/main" xmlns:w14="http://schemas.microsoft.com/office/word/2010/wordml" xmlns:w15="http://schemas.microsoft.com/office/word/2012/wordml" xmlns:w16cid="http://schemas.microsoft.com/office/word/2016/wordml/cid" xmlns:w16se="http://schemas.microsoft.com/office/word/2015/wordml/symex" xmlns:wpg="http://schemas.microsoft.com/office/word/2010/wordprocessingGroup" xmlns:wpi="http://schemas.microsoft.com/office/word/2010/wordprocessingInk" xmlns:wne="http://schemas.microsoft.com/office/word/2006/wordml" xmlns:wps="http://schemas.microsoft.com/office/word/2010/wordprocessingShape" mc:Ignorable="w14 w15 w16se w16cid wp14">
+<w:numbering xmlns:wpc="http://schemas.microsoft.com/office/word/2010/wordprocessingCanvas" xmlns:cx="http://schemas.microsoft.com/office/drawing/2014/chartex" xmlns:cx1="http://schemas.microsoft.com/office/drawing/2015/9/8/chartex" xmlns:cx2="http://schemas.microsoft.com/office/drawing/2015/10/21/chartex" xmlns:cx3="http://schemas.microsoft.com/office/drawing/2016/5/9/chartex" xmlns:cx4="http://schemas.microsoft.com/office/drawing/2016/5/10/chartex" xmlns:cx5="http://schemas.microsoft.com/office/drawing/2016/5/11/chartex" xmlns:cx6="http://schemas.microsoft.com/office/drawing/2016/5/12/chartex" xmlns:cx7="http://schemas.microsoft.com/office/drawing/2016/5/13/chartex" xmlns:cx8="http://schemas.microsoft.com/office/drawing/2016/5/14/chartex" xmlns:mc="http://schemas.openxmlformats.org/markup-compatibility/2006" xmlns:aink="http://schemas.microsoft.com/office/drawing/2016/ink" xmlns:am3d="http://schemas.microsoft.com/office/drawing/2017/model3d" xmlns:o="urn:schemas-microsoft-com:office:office" xmlns:r="http://schemas.openxmlformats.org/officeDocument/2006/relationships" xmlns:m="http://schemas.openxmlformats.org/officeDocument/2006/math" xmlns:v="urn:schemas-microsoft-com:vml" xmlns:wp14="http://schemas.microsoft.com/office/word/2010/wordprocessingDrawing" xmlns:wp="http://schemas.openxmlformats.org/drawingml/2006/wordprocessingDrawing" xmlns:w10="urn:schemas-microsoft-com:office:word" xmlns:w="http://schemas.openxmlformats.org/wordprocessingml/2006/main" xmlns:w14="http://schemas.microsoft.com/office/word/2010/wordml" xmlns:w15="http://schemas.microsoft.com/office/word/2012/wordml" xmlns:w16cex="http://schemas.microsoft.com/office/word/2018/wordml/cex" xmlns:w16cid="http://schemas.microsoft.com/office/word/2016/wordml/cid" xmlns:w16="http://schemas.microsoft.com/office/word/2018/wordml" xmlns:w16sdtdh="http://schemas.microsoft.com/office/word/2020/wordml/sdtdatahash" xmlns:w16se="http://schemas.microsoft.com/office/word/2015/wordml/symex" xmlns:wpg="http://schemas.microsoft.com/office/word/2010/wordprocessingGroup" xmlns:wpi="http://schemas.microsoft.com/office/word/2010/wordprocessingInk" xmlns:wne="http://schemas.microsoft.com/office/word/2006/wordml" xmlns:wps="http://schemas.microsoft.com/office/word/2010/wordprocessingShape" mc:Ignorable="w14 w15 w16se w16cid w16 w16cex w16sdtdh wp14">
   <w:abstractNum w:abstractNumId="0" w15:restartNumberingAfterBreak="0">
     <w:nsid w:val="7E9E36C9"/>
     <w:multiLevelType w:val="hybridMultilevel"/>
@@ -3144,7 +3006,7 @@
 </file>
 
 <file path=word/styles.xml><?xml version="1.0" encoding="utf-8"?>
-<w:styles xmlns:mc="http://schemas.openxmlformats.org/markup-compatibility/2006" xmlns:r="http://schemas.openxmlformats.org/officeDocument/2006/relationships" xmlns:w="http://schemas.openxmlformats.org/wordprocessingml/2006/main" xmlns:w14="http://schemas.microsoft.com/office/word/2010/wordml" xmlns:w15="http://schemas.microsoft.com/office/word/2012/wordml" xmlns:w16cid="http://schemas.microsoft.com/office/word/2016/wordml/cid" xmlns:w16se="http://schemas.microsoft.com/office/word/2015/wordml/symex" mc:Ignorable="w14 w15 w16se w16cid">
+<w:styles xmlns:mc="http://schemas.openxmlformats.org/markup-compatibility/2006" xmlns:r="http://schemas.openxmlformats.org/officeDocument/2006/relationships" xmlns:w="http://schemas.openxmlformats.org/wordprocessingml/2006/main" xmlns:w14="http://schemas.microsoft.com/office/word/2010/wordml" xmlns:w15="http://schemas.microsoft.com/office/word/2012/wordml" xmlns:w16cex="http://schemas.microsoft.com/office/word/2018/wordml/cex" xmlns:w16cid="http://schemas.microsoft.com/office/word/2016/wordml/cid" xmlns:w16="http://schemas.microsoft.com/office/word/2018/wordml" xmlns:w16sdtdh="http://schemas.microsoft.com/office/word/2020/wordml/sdtdatahash" xmlns:w16se="http://schemas.microsoft.com/office/word/2015/wordml/symex" mc:Ignorable="w14 w15 w16se w16cid w16 w16cex w16sdtdh">
   <w:docDefaults>
     <w:rPrDefault>
       <w:rPr>
@@ -3160,7 +3022,7 @@
       </w:pPr>
     </w:pPrDefault>
   </w:docDefaults>
-  <w:latentStyles w:defLockedState="0" w:defUIPriority="99" w:defSemiHidden="0" w:defUnhideWhenUsed="0" w:defQFormat="0" w:count="375">
+  <w:latentStyles w:defLockedState="0" w:defUIPriority="99" w:defSemiHidden="0" w:defUnhideWhenUsed="0" w:defQFormat="0" w:count="376">
     <w:lsdException w:name="Normal" w:uiPriority="0" w:qFormat="1"/>
     <w:lsdException w:name="heading 1" w:uiPriority="9" w:qFormat="1"/>
     <w:lsdException w:name="heading 2" w:semiHidden="1" w:uiPriority="9" w:unhideWhenUsed="1" w:qFormat="1"/>
@@ -3266,7 +3128,6 @@
     <w:lsdException w:name="HTML Sample" w:semiHidden="1" w:unhideWhenUsed="1"/>
     <w:lsdException w:name="HTML Typewriter" w:semiHidden="1" w:unhideWhenUsed="1"/>
     <w:lsdException w:name="HTML Variable" w:semiHidden="1" w:unhideWhenUsed="1"/>
-    <w:lsdException w:name="Normal Table" w:semiHidden="1" w:unhideWhenUsed="1"/>
     <w:lsdException w:name="annotation subject" w:semiHidden="1" w:unhideWhenUsed="1"/>
     <w:lsdException w:name="No List" w:semiHidden="1" w:unhideWhenUsed="1"/>
     <w:lsdException w:name="Outline List 1" w:semiHidden="1" w:unhideWhenUsed="1"/>
@@ -3313,10 +3174,8 @@
     <w:lsdException w:name="Table Subtle 2" w:semiHidden="1" w:unhideWhenUsed="1"/>
     <w:lsdException w:name="Table Web 1" w:semiHidden="1" w:unhideWhenUsed="1"/>
     <w:lsdException w:name="Table Web 2" w:semiHidden="1" w:unhideWhenUsed="1"/>
-    <w:lsdException w:name="Table Web 3" w:semiHidden="1" w:unhideWhenUsed="1"/>
     <w:lsdException w:name="Balloon Text" w:semiHidden="1" w:unhideWhenUsed="1"/>
     <w:lsdException w:name="Table Grid" w:uiPriority="39"/>
-    <w:lsdException w:name="Table Theme" w:semiHidden="1" w:unhideWhenUsed="1"/>
     <w:lsdException w:name="Placeholder Text" w:semiHidden="1"/>
     <w:lsdException w:name="No Spacing" w:uiPriority="1" w:qFormat="1"/>
     <w:lsdException w:name="Light Shading" w:uiPriority="60"/>
@@ -3536,6 +3395,7 @@
     <w:lsdException w:name="Smart Hyperlink" w:semiHidden="1" w:unhideWhenUsed="1"/>
     <w:lsdException w:name="Hashtag" w:semiHidden="1" w:unhideWhenUsed="1"/>
     <w:lsdException w:name="Unresolved Mention" w:semiHidden="1" w:unhideWhenUsed="1"/>
+    <w:lsdException w:name="Smart Link" w:semiHidden="1" w:unhideWhenUsed="1"/>
   </w:latentStyles>
   <w:style w:type="paragraph" w:default="1" w:styleId="Normal">
     <w:name w:val="Normal"/>

</xml_diff>